<commit_message>
Signed-off-by: STUDENT Lucas J. O Sullivan <Lucas.J.OSullivan@students.ittralee.ie>
</commit_message>
<xml_diff>
--- a/SWDV 61020 Practical Gaming 48069 Marking Doc.docx
+++ b/SWDV 61020 Practical Gaming 48069 Marking Doc.docx
@@ -1,6 +1,6 @@
 
 <file path=word/document.xml><?xml version="1.0" encoding="utf-8"?>
-<w:document xmlns:wpc="http://schemas.microsoft.com/office/word/2010/wordprocessingCanvas" xmlns:cx="http://schemas.microsoft.com/office/drawing/2014/chartex" xmlns:cx1="http://schemas.microsoft.com/office/drawing/2015/9/8/chartex" xmlns:cx2="http://schemas.microsoft.com/office/drawing/2015/10/21/chartex" xmlns:cx3="http://schemas.microsoft.com/office/drawing/2016/5/9/chartex" xmlns:cx4="http://schemas.microsoft.com/office/drawing/2016/5/10/chartex" xmlns:cx5="http://schemas.microsoft.com/office/drawing/2016/5/11/chartex" xmlns:cx6="http://schemas.microsoft.com/office/drawing/2016/5/12/chartex" xmlns:cx7="http://schemas.microsoft.com/office/drawing/2016/5/13/chartex" xmlns:cx8="http://schemas.microsoft.com/office/drawing/2016/5/14/chartex" xmlns:mc="http://schemas.openxmlformats.org/markup-compatibility/2006" xmlns:aink="http://schemas.microsoft.com/office/drawing/2016/ink" xmlns:am3d="http://schemas.microsoft.com/office/drawing/2017/model3d" xmlns:o="urn:schemas-microsoft-com:office:office" xmlns:oel="http://schemas.microsoft.com/office/2019/extlst" xmlns:r="http://schemas.openxmlformats.org/officeDocument/2006/relationships" xmlns:m="http://schemas.openxmlformats.org/officeDocument/2006/math" xmlns:v="urn:schemas-microsoft-com:vml" xmlns:wp14="http://schemas.microsoft.com/office/word/2010/wordprocessingDrawing" xmlns:wp="http://schemas.openxmlformats.org/drawingml/2006/wordprocessingDrawing" xmlns:w10="urn:schemas-microsoft-com:office:word" xmlns:w="http://schemas.openxmlformats.org/wordprocessingml/2006/main" xmlns:w14="http://schemas.microsoft.com/office/word/2010/wordml" xmlns:w15="http://schemas.microsoft.com/office/word/2012/wordml" xmlns:w16cex="http://schemas.microsoft.com/office/word/2018/wordml/cex" xmlns:w16cid="http://schemas.microsoft.com/office/word/2016/wordml/cid" xmlns:w16="http://schemas.microsoft.com/office/word/2018/wordml" xmlns:w16du="http://schemas.microsoft.com/office/word/2023/wordml/word16du" xmlns:w16sdtdh="http://schemas.microsoft.com/office/word/2020/wordml/sdtdatahash" xmlns:w16se="http://schemas.microsoft.com/office/word/2015/wordml/symex" xmlns:wpg="http://schemas.microsoft.com/office/word/2010/wordprocessingGroup" xmlns:wpi="http://schemas.microsoft.com/office/word/2010/wordprocessingInk" xmlns:wne="http://schemas.microsoft.com/office/word/2006/wordml" xmlns:wps="http://schemas.microsoft.com/office/word/2010/wordprocessingShape" mc:Ignorable="w14 w15 w16se w16cid w16 w16cex w16sdtdh wp14">
+<w:document xmlns:wpc="http://schemas.microsoft.com/office/word/2010/wordprocessingCanvas" xmlns:cx="http://schemas.microsoft.com/office/drawing/2014/chartex" xmlns:cx1="http://schemas.microsoft.com/office/drawing/2015/9/8/chartex" xmlns:cx2="http://schemas.microsoft.com/office/drawing/2015/10/21/chartex" xmlns:cx3="http://schemas.microsoft.com/office/drawing/2016/5/9/chartex" xmlns:cx4="http://schemas.microsoft.com/office/drawing/2016/5/10/chartex" xmlns:cx5="http://schemas.microsoft.com/office/drawing/2016/5/11/chartex" xmlns:cx6="http://schemas.microsoft.com/office/drawing/2016/5/12/chartex" xmlns:cx7="http://schemas.microsoft.com/office/drawing/2016/5/13/chartex" xmlns:cx8="http://schemas.microsoft.com/office/drawing/2016/5/14/chartex" xmlns:mc="http://schemas.openxmlformats.org/markup-compatibility/2006" xmlns:aink="http://schemas.microsoft.com/office/drawing/2016/ink" xmlns:am3d="http://schemas.microsoft.com/office/drawing/2017/model3d" xmlns:o="urn:schemas-microsoft-com:office:office" xmlns:r="http://schemas.openxmlformats.org/officeDocument/2006/relationships" xmlns:m="http://schemas.openxmlformats.org/officeDocument/2006/math" xmlns:v="urn:schemas-microsoft-com:vml" xmlns:wp14="http://schemas.microsoft.com/office/word/2010/wordprocessingDrawing" xmlns:wp="http://schemas.openxmlformats.org/drawingml/2006/wordprocessingDrawing" xmlns:w10="urn:schemas-microsoft-com:office:word" xmlns:w="http://schemas.openxmlformats.org/wordprocessingml/2006/main" xmlns:w14="http://schemas.microsoft.com/office/word/2010/wordml" xmlns:w15="http://schemas.microsoft.com/office/word/2012/wordml" xmlns:w16cid="http://schemas.microsoft.com/office/word/2016/wordml/cid" xmlns:w16se="http://schemas.microsoft.com/office/word/2015/wordml/symex" xmlns:wpg="http://schemas.microsoft.com/office/word/2010/wordprocessingGroup" xmlns:wpi="http://schemas.microsoft.com/office/word/2010/wordprocessingInk" xmlns:wne="http://schemas.microsoft.com/office/word/2006/wordml" xmlns:wps="http://schemas.microsoft.com/office/word/2010/wordprocessingShape" mc:Ignorable="w14 w15 w16se w16cid wp14">
   <w:body>
     <w:p>
       <w:pPr>
@@ -178,7 +178,13 @@
         <w:t xml:space="preserve">A: </w:t>
       </w:r>
       <w:r>
-        <w:t xml:space="preserve">                              Move </w:t>
+        <w:t xml:space="preserve">                             </w:t>
+      </w:r>
+      <w:r>
+        <w:t xml:space="preserve"> </w:t>
+      </w:r>
+      <w:r>
+        <w:t xml:space="preserve">Move </w:t>
       </w:r>
       <w:r>
         <w:t>Leftward</w:t>
@@ -409,23 +415,384 @@
       </w:r>
       <w:proofErr w:type="spellEnd"/>
       <w:r>
-        <w:t>’ which allows that class to execute code whenever the object to which it is attached (</w:t>
-      </w:r>
+        <w:t>’ which allows that class to execute code whenever the object to which it is attached (i.e. the face of a target) is struck by an object containing the ‘</w:t>
+      </w:r>
+      <w:proofErr w:type="spellStart"/>
+      <w:r>
+        <w:t>FRID_Bullet_Script</w:t>
+      </w:r>
+      <w:proofErr w:type="spellEnd"/>
+      <w:r>
+        <w:t>’ class.</w:t>
+      </w:r>
+    </w:p>
+    <w:p>
+      <w:pPr>
+        <w:pStyle w:val="ListParagraph"/>
+        <w:ind w:left="1440"/>
+      </w:pPr>
+    </w:p>
+    <w:p>
+      <w:pPr>
+        <w:pStyle w:val="ListParagraph"/>
+        <w:numPr>
+          <w:ilvl w:val="0"/>
+          <w:numId w:val="1"/>
+        </w:numPr>
+      </w:pPr>
+      <w:r>
+        <w:t>Inheritance</w:t>
+      </w:r>
+    </w:p>
+    <w:p>
+      <w:pPr>
+        <w:pStyle w:val="ListParagraph"/>
+        <w:numPr>
+          <w:ilvl w:val="1"/>
+          <w:numId w:val="1"/>
+        </w:numPr>
+      </w:pPr>
+      <w:r>
+        <w:t>Inheritance is where a</w:t>
+      </w:r>
+      <w:r>
+        <w:t xml:space="preserve"> class </w:t>
+      </w:r>
+      <w:r>
+        <w:t xml:space="preserve">assumes the attributes of another </w:t>
+      </w:r>
+      <w:r>
+        <w:t>class</w:t>
+      </w:r>
+      <w:r>
+        <w:t>. For example, if class ‘Organism’ contains an attribute named ‘</w:t>
+      </w:r>
+      <w:proofErr w:type="spellStart"/>
+      <w:r>
+        <w:t>can_move</w:t>
+      </w:r>
+      <w:proofErr w:type="spellEnd"/>
+      <w:r>
+        <w:t>’ and class ‘Animal’ extends ‘Organism,’ ‘Animal’ acquires the ‘</w:t>
+      </w:r>
+      <w:proofErr w:type="spellStart"/>
+      <w:r>
+        <w:t>can_move</w:t>
+      </w:r>
+      <w:proofErr w:type="spellEnd"/>
+      <w:r>
+        <w:t xml:space="preserve">,’ attribute, </w:t>
+      </w:r>
+      <w:r>
+        <w:t>and</w:t>
+      </w:r>
+      <w:r>
+        <w:t xml:space="preserve"> </w:t>
+      </w:r>
+      <w:r>
+        <w:t xml:space="preserve">the </w:t>
+      </w:r>
+      <w:r>
+        <w:t>‘</w:t>
+      </w:r>
+      <w:proofErr w:type="spellStart"/>
+      <w:r>
+        <w:t>can_move</w:t>
+      </w:r>
+      <w:proofErr w:type="spellEnd"/>
+      <w:r>
+        <w:t xml:space="preserve">’ </w:t>
+      </w:r>
+      <w:r>
+        <w:t xml:space="preserve">attribute </w:t>
+      </w:r>
+      <w:r>
+        <w:t>within the ‘Animal’ class</w:t>
+      </w:r>
+      <w:r>
+        <w:t xml:space="preserve"> can be initialized without influencing the ‘Organism’ class.</w:t>
+      </w:r>
+    </w:p>
+    <w:p>
+      <w:pPr>
+        <w:pStyle w:val="ListParagraph"/>
+        <w:numPr>
+          <w:ilvl w:val="1"/>
+          <w:numId w:val="1"/>
+        </w:numPr>
+      </w:pPr>
+      <w:r>
+        <w:t xml:space="preserve"> </w:t>
+      </w:r>
+    </w:p>
+    <w:p>
+      <w:pPr>
+        <w:pStyle w:val="ListParagraph"/>
+        <w:numPr>
+          <w:ilvl w:val="1"/>
+          <w:numId w:val="1"/>
+        </w:numPr>
+      </w:pPr>
+      <w:r>
+        <w:t xml:space="preserve"> </w:t>
+      </w:r>
+    </w:p>
+    <w:p>
+      <w:pPr>
+        <w:pStyle w:val="ListParagraph"/>
+        <w:numPr>
+          <w:ilvl w:val="1"/>
+          <w:numId w:val="1"/>
+        </w:numPr>
+      </w:pPr>
+      <w:r>
+        <w:t xml:space="preserve"> </w:t>
+      </w:r>
+    </w:p>
+    <w:p>
+      <w:pPr>
+        <w:pStyle w:val="ListParagraph"/>
+        <w:numPr>
+          <w:ilvl w:val="0"/>
+          <w:numId w:val="1"/>
+        </w:numPr>
+      </w:pPr>
+      <w:r>
+        <w:t>Case pattern</w:t>
+      </w:r>
+    </w:p>
+    <w:p>
+      <w:pPr>
+        <w:pStyle w:val="ListParagraph"/>
+        <w:numPr>
+          <w:ilvl w:val="1"/>
+          <w:numId w:val="1"/>
+        </w:numPr>
+      </w:pPr>
+      <w:r>
+        <w:t xml:space="preserve"> </w:t>
+      </w:r>
+      <w:r>
+        <w:t>A case pattern involves the programming of a ‘switch’ statement, which is a set of conditions referred to as ‘cases</w:t>
+      </w:r>
+      <w:r>
+        <w:t>;</w:t>
+      </w:r>
+      <w:r>
+        <w:t>’</w:t>
+      </w:r>
+      <w:r>
+        <w:t xml:space="preserve"> </w:t>
+      </w:r>
+      <w:r>
+        <w:t xml:space="preserve">within the same switch, </w:t>
+      </w:r>
+      <w:r>
+        <w:t xml:space="preserve">cases </w:t>
+      </w:r>
+      <w:r>
+        <w:t>can invoke one another, and are</w:t>
+      </w:r>
+      <w:r>
+        <w:t xml:space="preserve"> each</w:t>
+      </w:r>
+      <w:r>
+        <w:t xml:space="preserve"> closed with </w:t>
+      </w:r>
+      <w:r>
+        <w:t xml:space="preserve">a </w:t>
+      </w:r>
+      <w:r>
+        <w:t xml:space="preserve">‘break’ statement. </w:t>
+      </w:r>
+    </w:p>
+    <w:p>
+      <w:pPr>
+        <w:pStyle w:val="ListParagraph"/>
+        <w:numPr>
+          <w:ilvl w:val="1"/>
+          <w:numId w:val="1"/>
+        </w:numPr>
+      </w:pPr>
+      <w:r>
+        <w:t>In programming a ‘recoil’ animation, a switch containing two cases, one for generation of recoil, and the other for recovery from recoil, was created</w:t>
+      </w:r>
+      <w:r>
+        <w:t>.</w:t>
+      </w:r>
+    </w:p>
+    <w:p>
+      <w:pPr>
+        <w:pStyle w:val="ListParagraph"/>
+        <w:numPr>
+          <w:ilvl w:val="1"/>
+          <w:numId w:val="1"/>
+        </w:numPr>
+      </w:pPr>
+      <w:r>
+        <w:t>W</w:t>
+      </w:r>
+      <w:r>
+        <w:t xml:space="preserve">henever the weapon is fired, </w:t>
+      </w:r>
+      <w:r>
+        <w:t>script ‘</w:t>
+      </w:r>
+      <w:proofErr w:type="spellStart"/>
+      <w:r>
+        <w:t>RecoilScript</w:t>
+      </w:r>
+      <w:proofErr w:type="spellEnd"/>
+      <w:r>
+        <w:t>’</w:t>
+      </w:r>
+      <w:r>
+        <w:t xml:space="preserve"> contains the ‘Recoiling’ case, which is triggered from the ‘</w:t>
+      </w:r>
+      <w:proofErr w:type="spellStart"/>
+      <w:r>
+        <w:t>Weapon_Control</w:t>
+      </w:r>
+      <w:proofErr w:type="spellEnd"/>
+      <w:r>
+        <w:t>’ script through ‘</w:t>
+      </w:r>
+      <w:proofErr w:type="spellStart"/>
+      <w:r>
+        <w:t>RecoilScript’s</w:t>
+      </w:r>
+      <w:proofErr w:type="spellEnd"/>
+      <w:r>
+        <w:t>’ ‘</w:t>
+      </w:r>
+      <w:proofErr w:type="spellStart"/>
       <w:proofErr w:type="gramStart"/>
       <w:r>
-        <w:t>i.e.</w:t>
+        <w:t>startRecoiling</w:t>
+      </w:r>
+      <w:proofErr w:type="spellEnd"/>
+      <w:r>
+        <w:t>(</w:t>
       </w:r>
       <w:proofErr w:type="gramEnd"/>
       <w:r>
-        <w:t xml:space="preserve"> the face of a target) is struck by an object containing the ‘</w:t>
-      </w:r>
-      <w:proofErr w:type="spellStart"/>
-      <w:r>
-        <w:t>FRID_Bullet_Script</w:t>
-      </w:r>
-      <w:proofErr w:type="spellEnd"/>
-      <w:r>
-        <w:t>’ class.</w:t>
+        <w:t>)’ method, causing the weapon to gradually rotate out of alignment with the player’s point of aim; once a brief period has passed, ‘Recoiling’ invokes the ‘Returning’ case, which causes the weapon to gradually return to alignment with the player’s point of aim.</w:t>
+      </w:r>
+    </w:p>
+    <w:p/>
+    <w:p>
+      <w:pPr>
+        <w:pStyle w:val="ListParagraph"/>
+        <w:numPr>
+          <w:ilvl w:val="0"/>
+          <w:numId w:val="1"/>
+        </w:numPr>
+      </w:pPr>
+      <w:r>
+        <w:t>Observer Pattern</w:t>
+      </w:r>
+    </w:p>
+    <w:p>
+      <w:pPr>
+        <w:pStyle w:val="ListParagraph"/>
+        <w:numPr>
+          <w:ilvl w:val="1"/>
+          <w:numId w:val="1"/>
+        </w:numPr>
+      </w:pPr>
+      <w:r>
+        <w:t xml:space="preserve"> </w:t>
+      </w:r>
+    </w:p>
+    <w:p>
+      <w:pPr>
+        <w:pStyle w:val="ListParagraph"/>
+        <w:numPr>
+          <w:ilvl w:val="1"/>
+          <w:numId w:val="1"/>
+        </w:numPr>
+      </w:pPr>
+      <w:r>
+        <w:t xml:space="preserve">An observer pattern was created to ensure that </w:t>
+      </w:r>
+      <w:r>
+        <w:t>each target would take damage only whenever the face of the target was struck by a bullet.</w:t>
+      </w:r>
+    </w:p>
+    <w:p>
+      <w:pPr>
+        <w:pStyle w:val="ListParagraph"/>
+        <w:numPr>
+          <w:ilvl w:val="1"/>
+          <w:numId w:val="1"/>
+        </w:numPr>
+      </w:pPr>
+      <w:r>
+        <w:t xml:space="preserve"> </w:t>
+      </w:r>
+    </w:p>
+    <w:p>
+      <w:pPr>
+        <w:pStyle w:val="ListParagraph"/>
+        <w:numPr>
+          <w:ilvl w:val="1"/>
+          <w:numId w:val="1"/>
+        </w:numPr>
+      </w:pPr>
+      <w:r>
+        <w:t xml:space="preserve"> </w:t>
+      </w:r>
+    </w:p>
+    <w:p/>
+    <w:p>
+      <w:pPr>
+        <w:pStyle w:val="ListParagraph"/>
+        <w:numPr>
+          <w:ilvl w:val="0"/>
+          <w:numId w:val="1"/>
+        </w:numPr>
+      </w:pPr>
+      <w:r>
+        <w:t>Polymorphism</w:t>
+      </w:r>
+    </w:p>
+    <w:p>
+      <w:pPr>
+        <w:pStyle w:val="ListParagraph"/>
+        <w:numPr>
+          <w:ilvl w:val="1"/>
+          <w:numId w:val="1"/>
+        </w:numPr>
+      </w:pPr>
+      <w:r>
+        <w:t>Polymorphism is the provision of</w:t>
+      </w:r>
+      <w:r>
+        <w:t xml:space="preserve"> attributes from one class to other classes of different types.</w:t>
+      </w:r>
+    </w:p>
+    <w:p>
+      <w:pPr>
+        <w:pStyle w:val="ListParagraph"/>
+        <w:numPr>
+          <w:ilvl w:val="1"/>
+          <w:numId w:val="1"/>
+        </w:numPr>
+      </w:pPr>
+      <w:r>
+        <w:t xml:space="preserve"> </w:t>
+      </w:r>
+    </w:p>
+    <w:p>
+      <w:pPr>
+        <w:pStyle w:val="ListParagraph"/>
+        <w:numPr>
+          <w:ilvl w:val="1"/>
+          <w:numId w:val="1"/>
+        </w:numPr>
+      </w:pPr>
+      <w:r>
+        <w:t xml:space="preserve"> </w:t>
       </w:r>
     </w:p>
     <w:p>
@@ -433,305 +800,6 @@
         <w:pStyle w:val="ListParagraph"/>
         <w:ind w:left="1440"/>
       </w:pPr>
-    </w:p>
-    <w:p>
-      <w:pPr>
-        <w:pStyle w:val="ListParagraph"/>
-        <w:numPr>
-          <w:ilvl w:val="0"/>
-          <w:numId w:val="1"/>
-        </w:numPr>
-      </w:pPr>
-      <w:r>
-        <w:t>Inheritance</w:t>
-      </w:r>
-    </w:p>
-    <w:p>
-      <w:pPr>
-        <w:pStyle w:val="ListParagraph"/>
-        <w:numPr>
-          <w:ilvl w:val="1"/>
-          <w:numId w:val="1"/>
-        </w:numPr>
-      </w:pPr>
-      <w:r>
-        <w:t>Inheritance is where a</w:t>
-      </w:r>
-      <w:r>
-        <w:t xml:space="preserve"> class </w:t>
-      </w:r>
-      <w:r>
-        <w:t xml:space="preserve">assumes the attributes of another </w:t>
-      </w:r>
-      <w:r>
-        <w:t>class</w:t>
-      </w:r>
-      <w:r>
-        <w:t>. For example, if class ‘Organism’ contains an attribute named ‘</w:t>
-      </w:r>
-      <w:proofErr w:type="spellStart"/>
-      <w:r>
-        <w:t>can_move</w:t>
-      </w:r>
-      <w:proofErr w:type="spellEnd"/>
-      <w:r>
-        <w:t>’ and class ‘Animal’ extends ‘Organism,’ ‘Animal’ acquires the ‘</w:t>
-      </w:r>
-      <w:proofErr w:type="spellStart"/>
-      <w:r>
-        <w:t>can_move</w:t>
-      </w:r>
-      <w:proofErr w:type="spellEnd"/>
-      <w:r>
-        <w:t xml:space="preserve">,’ attribute, </w:t>
-      </w:r>
-      <w:r>
-        <w:t>and</w:t>
-      </w:r>
-      <w:r>
-        <w:t xml:space="preserve"> </w:t>
-      </w:r>
-      <w:r>
-        <w:t xml:space="preserve">the </w:t>
-      </w:r>
-      <w:r>
-        <w:t>‘</w:t>
-      </w:r>
-      <w:proofErr w:type="spellStart"/>
-      <w:r>
-        <w:t>can_move</w:t>
-      </w:r>
-      <w:proofErr w:type="spellEnd"/>
-      <w:r>
-        <w:t xml:space="preserve">’ </w:t>
-      </w:r>
-      <w:r>
-        <w:t xml:space="preserve">attribute </w:t>
-      </w:r>
-      <w:r>
-        <w:t>within the ‘Animal’ class</w:t>
-      </w:r>
-      <w:r>
-        <w:t xml:space="preserve"> can be initialized without influencing the ‘Organism’ class.</w:t>
-      </w:r>
-    </w:p>
-    <w:p>
-      <w:pPr>
-        <w:pStyle w:val="ListParagraph"/>
-        <w:numPr>
-          <w:ilvl w:val="1"/>
-          <w:numId w:val="1"/>
-        </w:numPr>
-      </w:pPr>
-      <w:r>
-        <w:t xml:space="preserve"> </w:t>
-      </w:r>
-    </w:p>
-    <w:p>
-      <w:pPr>
-        <w:pStyle w:val="ListParagraph"/>
-        <w:numPr>
-          <w:ilvl w:val="1"/>
-          <w:numId w:val="1"/>
-        </w:numPr>
-      </w:pPr>
-      <w:r>
-        <w:t xml:space="preserve"> </w:t>
-      </w:r>
-    </w:p>
-    <w:p>
-      <w:pPr>
-        <w:pStyle w:val="ListParagraph"/>
-        <w:numPr>
-          <w:ilvl w:val="1"/>
-          <w:numId w:val="1"/>
-        </w:numPr>
-      </w:pPr>
-      <w:r>
-        <w:t xml:space="preserve"> </w:t>
-      </w:r>
-    </w:p>
-    <w:p>
-      <w:pPr>
-        <w:pStyle w:val="ListParagraph"/>
-        <w:numPr>
-          <w:ilvl w:val="0"/>
-          <w:numId w:val="1"/>
-        </w:numPr>
-      </w:pPr>
-      <w:r>
-        <w:t>Case pattern</w:t>
-      </w:r>
-    </w:p>
-    <w:p>
-      <w:pPr>
-        <w:pStyle w:val="ListParagraph"/>
-        <w:numPr>
-          <w:ilvl w:val="1"/>
-          <w:numId w:val="1"/>
-        </w:numPr>
-      </w:pPr>
-      <w:r>
-        <w:t xml:space="preserve"> </w:t>
-      </w:r>
-    </w:p>
-    <w:p>
-      <w:pPr>
-        <w:pStyle w:val="ListParagraph"/>
-        <w:numPr>
-          <w:ilvl w:val="1"/>
-          <w:numId w:val="1"/>
-        </w:numPr>
-      </w:pPr>
-      <w:r>
-        <w:t>In programming a ‘recoil’ animation, a switch containing two cases, one for generation of recoil, and the other for recovery from recoil, was created.</w:t>
-      </w:r>
-    </w:p>
-    <w:p>
-      <w:pPr>
-        <w:pStyle w:val="ListParagraph"/>
-        <w:numPr>
-          <w:ilvl w:val="1"/>
-          <w:numId w:val="1"/>
-        </w:numPr>
-      </w:pPr>
-      <w:r>
-        <w:t xml:space="preserve"> </w:t>
-      </w:r>
-    </w:p>
-    <w:p>
-      <w:pPr>
-        <w:pStyle w:val="ListParagraph"/>
-        <w:numPr>
-          <w:ilvl w:val="1"/>
-          <w:numId w:val="1"/>
-        </w:numPr>
-      </w:pPr>
-      <w:r>
-        <w:t xml:space="preserve"> </w:t>
-      </w:r>
-    </w:p>
-    <w:p/>
-    <w:p>
-      <w:pPr>
-        <w:pStyle w:val="ListParagraph"/>
-        <w:numPr>
-          <w:ilvl w:val="0"/>
-          <w:numId w:val="1"/>
-        </w:numPr>
-      </w:pPr>
-      <w:r>
-        <w:t>Observer Pattern</w:t>
-      </w:r>
-    </w:p>
-    <w:p>
-      <w:pPr>
-        <w:pStyle w:val="ListParagraph"/>
-        <w:numPr>
-          <w:ilvl w:val="1"/>
-          <w:numId w:val="1"/>
-        </w:numPr>
-      </w:pPr>
-      <w:r>
-        <w:t xml:space="preserve"> </w:t>
-      </w:r>
-    </w:p>
-    <w:p>
-      <w:pPr>
-        <w:pStyle w:val="ListParagraph"/>
-        <w:numPr>
-          <w:ilvl w:val="1"/>
-          <w:numId w:val="1"/>
-        </w:numPr>
-      </w:pPr>
-      <w:r>
-        <w:t xml:space="preserve"> </w:t>
-      </w:r>
-    </w:p>
-    <w:p>
-      <w:pPr>
-        <w:pStyle w:val="ListParagraph"/>
-        <w:numPr>
-          <w:ilvl w:val="1"/>
-          <w:numId w:val="1"/>
-        </w:numPr>
-      </w:pPr>
-      <w:r>
-        <w:t xml:space="preserve"> </w:t>
-      </w:r>
-    </w:p>
-    <w:p>
-      <w:pPr>
-        <w:pStyle w:val="ListParagraph"/>
-        <w:numPr>
-          <w:ilvl w:val="1"/>
-          <w:numId w:val="1"/>
-        </w:numPr>
-      </w:pPr>
-      <w:r>
-        <w:t xml:space="preserve"> </w:t>
-      </w:r>
-    </w:p>
-    <w:p/>
-    <w:p>
-      <w:pPr>
-        <w:pStyle w:val="ListParagraph"/>
-        <w:numPr>
-          <w:ilvl w:val="0"/>
-          <w:numId w:val="1"/>
-        </w:numPr>
-      </w:pPr>
-      <w:r>
-        <w:t>Polymorphism</w:t>
-      </w:r>
-    </w:p>
-    <w:p>
-      <w:pPr>
-        <w:pStyle w:val="ListParagraph"/>
-        <w:numPr>
-          <w:ilvl w:val="1"/>
-          <w:numId w:val="1"/>
-        </w:numPr>
-      </w:pPr>
-      <w:r>
-        <w:t>Polymorphism is the provision of</w:t>
-      </w:r>
-    </w:p>
-    <w:p>
-      <w:pPr>
-        <w:pStyle w:val="ListParagraph"/>
-        <w:numPr>
-          <w:ilvl w:val="1"/>
-          <w:numId w:val="1"/>
-        </w:numPr>
-      </w:pPr>
-      <w:r>
-        <w:t xml:space="preserve"> </w:t>
-      </w:r>
-    </w:p>
-    <w:p>
-      <w:pPr>
-        <w:pStyle w:val="ListParagraph"/>
-        <w:numPr>
-          <w:ilvl w:val="1"/>
-          <w:numId w:val="1"/>
-        </w:numPr>
-      </w:pPr>
-      <w:r>
-        <w:t xml:space="preserve"> </w:t>
-      </w:r>
-    </w:p>
-    <w:p>
-      <w:pPr>
-        <w:pStyle w:val="ListParagraph"/>
-        <w:numPr>
-          <w:ilvl w:val="1"/>
-          <w:numId w:val="1"/>
-        </w:numPr>
-      </w:pPr>
-      <w:r>
-        <w:t xml:space="preserve"> </w:t>
-      </w:r>
     </w:p>
     <w:p/>
     <w:p/>
@@ -748,6 +816,7 @@
         </w:numPr>
       </w:pPr>
       <w:r>
+        <w:lastRenderedPageBreak/>
         <w:t>Communication between scripts/game objects</w:t>
       </w:r>
     </w:p>
@@ -861,7 +930,6 @@
         </w:numPr>
       </w:pPr>
       <w:r>
-        <w:lastRenderedPageBreak/>
         <w:t xml:space="preserve">When the ‘space’ key is first pressed, </w:t>
       </w:r>
       <w:r>
@@ -998,15 +1066,7 @@
         <w:t xml:space="preserve"> a sound effect</w:t>
       </w:r>
       <w:r>
-        <w:t xml:space="preserve"> (</w:t>
-      </w:r>
-      <w:proofErr w:type="gramStart"/>
-      <w:r>
-        <w:t>i.e.</w:t>
-      </w:r>
-      <w:proofErr w:type="gramEnd"/>
-      <w:r>
-        <w:t xml:space="preserve"> a ‘sound emitter’) and destroys itself after a short period</w:t>
+        <w:t xml:space="preserve"> (i.e. a ‘sound emitter’) and destroys itself after a short period</w:t>
       </w:r>
       <w:r>
         <w:t xml:space="preserve">, </w:t>
@@ -1058,181 +1118,136 @@
         <w:t xml:space="preserve">In programming, ‘magic numbers’ are effectively </w:t>
       </w:r>
       <w:r>
-        <w:t>numbers created out of thin air; no variables are directly associated with a magic number.</w:t>
-      </w:r>
-    </w:p>
-    <w:p>
-      <w:pPr>
-        <w:pStyle w:val="ListParagraph"/>
-        <w:numPr>
-          <w:ilvl w:val="1"/>
-          <w:numId w:val="1"/>
-        </w:numPr>
-      </w:pPr>
-      <w:r>
-        <w:t xml:space="preserve">While magic numbers are less comprehensible than definite constants and </w:t>
+        <w:t xml:space="preserve">numbers created out of thin air; </w:t>
+      </w:r>
+      <w:r>
+        <w:t xml:space="preserve">a magic number is hard-coded, and </w:t>
+      </w:r>
+      <w:r>
+        <w:t xml:space="preserve">no variables are </w:t>
+      </w:r>
+      <w:r>
+        <w:t>initialized</w:t>
+      </w:r>
+      <w:r>
+        <w:t xml:space="preserve"> with a magic number.</w:t>
+      </w:r>
+    </w:p>
+    <w:p>
+      <w:pPr>
+        <w:pStyle w:val="ListParagraph"/>
+        <w:numPr>
+          <w:ilvl w:val="1"/>
+          <w:numId w:val="1"/>
+        </w:numPr>
+      </w:pPr>
+      <w:r>
+        <w:t xml:space="preserve">While magic numbers are less comprehensible than </w:t>
+      </w:r>
+      <w:r>
+        <w:t>named variables</w:t>
+      </w:r>
+      <w:r>
+        <w:t xml:space="preserve"> and </w:t>
       </w:r>
       <w:r>
         <w:t xml:space="preserve">also </w:t>
       </w:r>
       <w:r>
-        <w:t>hamper a script’s flexibility, I felt that</w:t>
-      </w:r>
-    </w:p>
-    <w:p>
-      <w:pPr>
-        <w:pStyle w:val="ListParagraph"/>
-        <w:numPr>
-          <w:ilvl w:val="1"/>
-          <w:numId w:val="1"/>
-        </w:numPr>
-      </w:pPr>
-      <w:r>
-        <w:t xml:space="preserve"> </w:t>
-      </w:r>
-    </w:p>
-    <w:p>
-      <w:pPr>
-        <w:pStyle w:val="ListParagraph"/>
-        <w:numPr>
-          <w:ilvl w:val="1"/>
-          <w:numId w:val="1"/>
-        </w:numPr>
-      </w:pPr>
-      <w:r>
-        <w:t xml:space="preserve"> </w:t>
-      </w:r>
+        <w:t>hamper a script’s flexibility</w:t>
+      </w:r>
+      <w:r>
+        <w:t>, owing to the fact that several magic numbers cannot all be changed at once</w:t>
+      </w:r>
+      <w:r>
+        <w:t>, I felt that</w:t>
+      </w:r>
+      <w:r>
+        <w:t xml:space="preserve"> in one case</w:t>
+      </w:r>
+      <w:r>
+        <w:t>, a magic number of one was justified</w:t>
+      </w:r>
+      <w:r>
+        <w:t>; in the ‘</w:t>
+      </w:r>
+      <w:proofErr w:type="spellStart"/>
+      <w:r>
+        <w:t>Weapon_Control</w:t>
+      </w:r>
+      <w:proofErr w:type="spellEnd"/>
+      <w:r>
+        <w:t>’ script, there is a variable named ‘</w:t>
+      </w:r>
+      <w:proofErr w:type="spellStart"/>
+      <w:r>
+        <w:t>roundsPerSecond</w:t>
+      </w:r>
+      <w:proofErr w:type="spellEnd"/>
+      <w:r>
+        <w:t>’ and a variable named ‘</w:t>
+      </w:r>
+      <w:proofErr w:type="spellStart"/>
+      <w:r>
+        <w:t>refire_delay</w:t>
+      </w:r>
+      <w:proofErr w:type="spellEnd"/>
+      <w:r>
+        <w:t xml:space="preserve">,’ which </w:t>
+      </w:r>
+      <w:r>
+        <w:t xml:space="preserve">both </w:t>
+      </w:r>
+      <w:r>
+        <w:t>determine how fast the weapon can fire in succession; whenever the weapon is fired, ‘</w:t>
+      </w:r>
+      <w:proofErr w:type="spellStart"/>
+      <w:r>
+        <w:t>refire_delay</w:t>
+      </w:r>
+      <w:proofErr w:type="spellEnd"/>
+      <w:r>
+        <w:t>’ equals one divided by ‘</w:t>
+      </w:r>
+      <w:proofErr w:type="spellStart"/>
+      <w:r>
+        <w:t>roundsPerSecond</w:t>
+      </w:r>
+      <w:proofErr w:type="spellEnd"/>
+      <w:r>
+        <w:t xml:space="preserve">.’ The magic number appears only once in the script, and </w:t>
+      </w:r>
+      <w:r>
+        <w:t xml:space="preserve">I feel that </w:t>
+      </w:r>
+      <w:r>
+        <w:t>a variable named ‘</w:t>
+      </w:r>
+      <w:proofErr w:type="spellStart"/>
+      <w:r>
+        <w:t>refire_delay</w:t>
+      </w:r>
+      <w:proofErr w:type="spellEnd"/>
+      <w:r>
+        <w:t>’ can be presumed to have a relationship with one named ‘</w:t>
+      </w:r>
+      <w:proofErr w:type="spellStart"/>
+      <w:r>
+        <w:t>roundsPerSecond</w:t>
+      </w:r>
+      <w:proofErr w:type="spellEnd"/>
+      <w:r>
+        <w:t>.’</w:t>
+      </w:r>
+    </w:p>
+    <w:p>
+      <w:pPr>
+        <w:pStyle w:val="ListParagraph"/>
+        <w:ind w:left="1440"/>
+      </w:pPr>
     </w:p>
     <w:p/>
     <w:p/>
-    <w:p>
-      <w:pPr>
-        <w:pStyle w:val="ListParagraph"/>
-        <w:numPr>
-          <w:ilvl w:val="0"/>
-          <w:numId w:val="1"/>
-        </w:numPr>
-      </w:pPr>
-      <w:r>
-        <w:t>Model Animation</w:t>
-      </w:r>
-    </w:p>
-    <w:p>
-      <w:pPr>
-        <w:pStyle w:val="ListParagraph"/>
-        <w:numPr>
-          <w:ilvl w:val="1"/>
-          <w:numId w:val="1"/>
-        </w:numPr>
-      </w:pPr>
-      <w:r>
-        <w:t xml:space="preserve"> </w:t>
-      </w:r>
-    </w:p>
-    <w:p>
-      <w:pPr>
-        <w:pStyle w:val="ListParagraph"/>
-        <w:numPr>
-          <w:ilvl w:val="1"/>
-          <w:numId w:val="1"/>
-        </w:numPr>
-      </w:pPr>
-      <w:r>
-        <w:t xml:space="preserve"> </w:t>
-      </w:r>
-    </w:p>
-    <w:p>
-      <w:pPr>
-        <w:pStyle w:val="ListParagraph"/>
-        <w:numPr>
-          <w:ilvl w:val="1"/>
-          <w:numId w:val="1"/>
-        </w:numPr>
-      </w:pPr>
-      <w:r>
-        <w:t xml:space="preserve"> </w:t>
-      </w:r>
-    </w:p>
-    <w:p>
-      <w:pPr>
-        <w:pStyle w:val="ListParagraph"/>
-        <w:numPr>
-          <w:ilvl w:val="1"/>
-          <w:numId w:val="1"/>
-        </w:numPr>
-      </w:pPr>
-      <w:r>
-        <w:t xml:space="preserve"> </w:t>
-      </w:r>
-    </w:p>
-    <w:p>
-      <w:pPr>
-        <w:pStyle w:val="ListParagraph"/>
-        <w:numPr>
-          <w:ilvl w:val="0"/>
-          <w:numId w:val="1"/>
-        </w:numPr>
-      </w:pPr>
-      <w:proofErr w:type="spellStart"/>
-      <w:r>
-        <w:t>Self made</w:t>
-      </w:r>
-      <w:proofErr w:type="spellEnd"/>
-      <w:r>
-        <w:t xml:space="preserve"> models and or animations</w:t>
-      </w:r>
-    </w:p>
-    <w:p>
-      <w:pPr>
-        <w:pStyle w:val="ListParagraph"/>
-        <w:numPr>
-          <w:ilvl w:val="1"/>
-          <w:numId w:val="1"/>
-        </w:numPr>
-      </w:pPr>
-      <w:r>
-        <w:t xml:space="preserve"> </w:t>
-      </w:r>
-    </w:p>
-    <w:p>
-      <w:pPr>
-        <w:pStyle w:val="ListParagraph"/>
-        <w:numPr>
-          <w:ilvl w:val="1"/>
-          <w:numId w:val="1"/>
-        </w:numPr>
-      </w:pPr>
-      <w:r>
-        <w:t xml:space="preserve"> </w:t>
-      </w:r>
-      <w:r>
-        <w:t>Targets, geometry, and the weapon were all modelled within Unity.</w:t>
-      </w:r>
-    </w:p>
-    <w:p>
-      <w:pPr>
-        <w:pStyle w:val="ListParagraph"/>
-        <w:numPr>
-          <w:ilvl w:val="1"/>
-          <w:numId w:val="1"/>
-        </w:numPr>
-      </w:pPr>
-      <w:r>
-        <w:t xml:space="preserve"> </w:t>
-      </w:r>
-    </w:p>
-    <w:p>
-      <w:pPr>
-        <w:pStyle w:val="ListParagraph"/>
-        <w:numPr>
-          <w:ilvl w:val="1"/>
-          <w:numId w:val="1"/>
-        </w:numPr>
-      </w:pPr>
-      <w:r>
-        <w:t xml:space="preserve"> </w:t>
-      </w:r>
-    </w:p>
     <w:p/>
     <w:p/>
     <w:p>
@@ -1244,32 +1259,34 @@
         </w:numPr>
       </w:pPr>
       <w:r>
-        <w:t>Interactions between objects/scripts</w:t>
-      </w:r>
-    </w:p>
-    <w:p>
-      <w:pPr>
-        <w:pStyle w:val="ListParagraph"/>
-        <w:numPr>
-          <w:ilvl w:val="1"/>
-          <w:numId w:val="1"/>
-        </w:numPr>
-      </w:pPr>
-      <w:r>
-        <w:lastRenderedPageBreak/>
-        <w:t xml:space="preserve"> </w:t>
-      </w:r>
-    </w:p>
-    <w:p>
-      <w:pPr>
-        <w:pStyle w:val="ListParagraph"/>
-        <w:numPr>
-          <w:ilvl w:val="1"/>
-          <w:numId w:val="1"/>
-        </w:numPr>
-      </w:pPr>
-      <w:r>
-        <w:t xml:space="preserve">The face of a target contains a ‘health’ value, and a bullet contains a ‘damage’ value. Whenever a bullet collides with a target’s face, the latter’s ‘health’ value is subtracted by the former’s ‘damage’ value. </w:t>
+        <w:t>Model Animation</w:t>
+      </w:r>
+    </w:p>
+    <w:p>
+      <w:pPr>
+        <w:pStyle w:val="ListParagraph"/>
+        <w:numPr>
+          <w:ilvl w:val="1"/>
+          <w:numId w:val="1"/>
+        </w:numPr>
+      </w:pPr>
+      <w:r>
+        <w:t xml:space="preserve"> </w:t>
+      </w:r>
+      <w:r>
+        <w:t>Animation in Unity can be performed through the ‘Animator’ component.</w:t>
+      </w:r>
+    </w:p>
+    <w:p>
+      <w:pPr>
+        <w:pStyle w:val="ListParagraph"/>
+        <w:numPr>
+          <w:ilvl w:val="1"/>
+          <w:numId w:val="1"/>
+        </w:numPr>
+      </w:pPr>
+      <w:r>
+        <w:t xml:space="preserve"> </w:t>
       </w:r>
     </w:p>
     <w:p>
@@ -1304,32 +1321,52 @@
           <w:numId w:val="1"/>
         </w:numPr>
       </w:pPr>
-      <w:r>
-        <w:t>Proper code placement</w:t>
-      </w:r>
-    </w:p>
-    <w:p>
-      <w:pPr>
-        <w:pStyle w:val="ListParagraph"/>
-        <w:numPr>
-          <w:ilvl w:val="1"/>
-          <w:numId w:val="1"/>
-        </w:numPr>
-      </w:pPr>
-      <w:r>
-        <w:t xml:space="preserve"> </w:t>
-      </w:r>
-    </w:p>
-    <w:p>
-      <w:pPr>
-        <w:pStyle w:val="ListParagraph"/>
-        <w:numPr>
-          <w:ilvl w:val="1"/>
-          <w:numId w:val="1"/>
-        </w:numPr>
-      </w:pPr>
-      <w:r>
-        <w:t xml:space="preserve"> </w:t>
+      <w:proofErr w:type="spellStart"/>
+      <w:r>
+        <w:t>Self made</w:t>
+      </w:r>
+      <w:proofErr w:type="spellEnd"/>
+      <w:r>
+        <w:t xml:space="preserve"> models and or animations</w:t>
+      </w:r>
+    </w:p>
+    <w:p>
+      <w:pPr>
+        <w:pStyle w:val="ListParagraph"/>
+        <w:numPr>
+          <w:ilvl w:val="1"/>
+          <w:numId w:val="1"/>
+        </w:numPr>
+      </w:pPr>
+      <w:r>
+        <w:t xml:space="preserve"> </w:t>
+      </w:r>
+    </w:p>
+    <w:p>
+      <w:pPr>
+        <w:pStyle w:val="ListParagraph"/>
+        <w:numPr>
+          <w:ilvl w:val="1"/>
+          <w:numId w:val="1"/>
+        </w:numPr>
+      </w:pPr>
+      <w:r>
+        <w:t xml:space="preserve"> </w:t>
+      </w:r>
+      <w:r>
+        <w:t xml:space="preserve">Targets, geometry, and the weapon were all modelled within </w:t>
+      </w:r>
+      <w:r>
+        <w:t xml:space="preserve">the </w:t>
+      </w:r>
+      <w:r>
+        <w:t>Unity</w:t>
+      </w:r>
+      <w:r>
+        <w:t xml:space="preserve"> editor</w:t>
+      </w:r>
+      <w:r>
+        <w:t>.</w:t>
       </w:r>
     </w:p>
     <w:p>
@@ -1367,6 +1404,171 @@
         </w:numPr>
       </w:pPr>
       <w:r>
+        <w:t>Interactions between objects/scripts</w:t>
+      </w:r>
+    </w:p>
+    <w:p>
+      <w:pPr>
+        <w:pStyle w:val="ListParagraph"/>
+        <w:numPr>
+          <w:ilvl w:val="1"/>
+          <w:numId w:val="1"/>
+        </w:numPr>
+      </w:pPr>
+      <w:r>
+        <w:t>A way objects can interact with each other is through the ‘</w:t>
+      </w:r>
+      <w:proofErr w:type="spellStart"/>
+      <w:proofErr w:type="gramStart"/>
+      <w:r>
+        <w:t>OnCollisionEnter</w:t>
+      </w:r>
+      <w:proofErr w:type="spellEnd"/>
+      <w:r>
+        <w:t>(</w:t>
+      </w:r>
+      <w:proofErr w:type="gramEnd"/>
+      <w:r>
+        <w:t>)’ method.</w:t>
+      </w:r>
+    </w:p>
+    <w:p>
+      <w:pPr>
+        <w:pStyle w:val="ListParagraph"/>
+        <w:numPr>
+          <w:ilvl w:val="1"/>
+          <w:numId w:val="1"/>
+        </w:numPr>
+      </w:pPr>
+      <w:r>
+        <w:t xml:space="preserve">The face of a target contains a ‘health’ value, and a bullet contains a ‘damage’ value. Whenever a bullet collides with a target’s face, the latter’s ‘health’ value is subtracted by the former’s ‘damage’ value. </w:t>
+      </w:r>
+    </w:p>
+    <w:p>
+      <w:pPr>
+        <w:pStyle w:val="ListParagraph"/>
+        <w:numPr>
+          <w:ilvl w:val="1"/>
+          <w:numId w:val="1"/>
+        </w:numPr>
+      </w:pPr>
+      <w:r>
+        <w:t xml:space="preserve"> </w:t>
+      </w:r>
+    </w:p>
+    <w:p>
+      <w:pPr>
+        <w:pStyle w:val="ListParagraph"/>
+        <w:numPr>
+          <w:ilvl w:val="1"/>
+          <w:numId w:val="1"/>
+        </w:numPr>
+      </w:pPr>
+      <w:r>
+        <w:t xml:space="preserve"> </w:t>
+      </w:r>
+    </w:p>
+    <w:p>
+      <w:pPr>
+        <w:pStyle w:val="ListParagraph"/>
+        <w:numPr>
+          <w:ilvl w:val="0"/>
+          <w:numId w:val="1"/>
+        </w:numPr>
+      </w:pPr>
+      <w:r>
+        <w:t>Proper code placement</w:t>
+      </w:r>
+    </w:p>
+    <w:p>
+      <w:pPr>
+        <w:pStyle w:val="ListParagraph"/>
+        <w:numPr>
+          <w:ilvl w:val="1"/>
+          <w:numId w:val="1"/>
+        </w:numPr>
+      </w:pPr>
+      <w:r>
+        <w:t xml:space="preserve"> </w:t>
+      </w:r>
+    </w:p>
+    <w:p>
+      <w:pPr>
+        <w:pStyle w:val="ListParagraph"/>
+        <w:numPr>
+          <w:ilvl w:val="1"/>
+          <w:numId w:val="1"/>
+        </w:numPr>
+      </w:pPr>
+      <w:r>
+        <w:t xml:space="preserve">It </w:t>
+      </w:r>
+      <w:r>
+        <w:t>seems to be generally preferred</w:t>
+      </w:r>
+      <w:r>
+        <w:t xml:space="preserve"> that l</w:t>
+      </w:r>
+      <w:r>
+        <w:t xml:space="preserve">ines </w:t>
+      </w:r>
+      <w:r>
+        <w:t xml:space="preserve">take up </w:t>
+      </w:r>
+      <w:r>
+        <w:t xml:space="preserve">no more than sixty characters in length; </w:t>
+      </w:r>
+    </w:p>
+    <w:p>
+      <w:pPr>
+        <w:pStyle w:val="ListParagraph"/>
+        <w:numPr>
+          <w:ilvl w:val="1"/>
+          <w:numId w:val="1"/>
+        </w:numPr>
+      </w:pPr>
+      <w:r>
+        <w:t xml:space="preserve">Nested </w:t>
+      </w:r>
+      <w:r>
+        <w:t>statements</w:t>
+      </w:r>
+      <w:r>
+        <w:t xml:space="preserve"> should be indented</w:t>
+      </w:r>
+      <w:r>
+        <w:t xml:space="preserve"> within each other</w:t>
+      </w:r>
+      <w:r>
+        <w:t xml:space="preserve"> to reduce readers’ confusion</w:t>
+      </w:r>
+      <w:r>
+        <w:t>.</w:t>
+      </w:r>
+    </w:p>
+    <w:p>
+      <w:pPr>
+        <w:pStyle w:val="ListParagraph"/>
+        <w:numPr>
+          <w:ilvl w:val="1"/>
+          <w:numId w:val="1"/>
+        </w:numPr>
+      </w:pPr>
+      <w:r>
+        <w:t xml:space="preserve"> </w:t>
+      </w:r>
+    </w:p>
+    <w:p/>
+    <w:p/>
+    <w:p>
+      <w:pPr>
+        <w:pStyle w:val="ListParagraph"/>
+        <w:numPr>
+          <w:ilvl w:val="0"/>
+          <w:numId w:val="1"/>
+        </w:numPr>
+      </w:pPr>
+      <w:r>
         <w:t>Code repetition</w:t>
       </w:r>
     </w:p>
@@ -1388,11 +1590,19 @@
         <w:t xml:space="preserve"> the writing of code that is executed repeatedly; this is typically done using loops, such as ‘while’ and ‘for’ loops, though Unity provides an ‘Update’ method to repeatedly execute code with each frame update, and a ‘</w:t>
       </w:r>
       <w:proofErr w:type="spellStart"/>
+      <w:proofErr w:type="gramStart"/>
       <w:r>
         <w:t>FixedUpdate</w:t>
       </w:r>
       <w:proofErr w:type="spellEnd"/>
       <w:r>
+        <w:t>(</w:t>
+      </w:r>
+      <w:proofErr w:type="gramEnd"/>
+      <w:r>
+        <w:t>)</w:t>
+      </w:r>
+      <w:r>
         <w:t>’ method to repeatedly execute code at a fixed rate.</w:t>
       </w:r>
     </w:p>
@@ -1431,7 +1641,15 @@
       </w:r>
       <w:proofErr w:type="spellEnd"/>
       <w:r>
-        <w:t>’ within the ‘Update method, a</w:t>
+        <w:t>’ within the ‘Update</w:t>
+      </w:r>
+      <w:r>
+        <w:t>()’</w:t>
+      </w:r>
+      <w:bookmarkStart w:id="0" w:name="_GoBack"/>
+      <w:bookmarkEnd w:id="0"/>
+      <w:r>
+        <w:t xml:space="preserve"> method, a</w:t>
       </w:r>
       <w:r>
         <w:t xml:space="preserve"> float named ‘</w:t>
@@ -1532,6 +1750,7 @@
         </w:numPr>
       </w:pPr>
       <w:r>
+        <w:lastRenderedPageBreak/>
         <w:t xml:space="preserve"> </w:t>
       </w:r>
     </w:p>
@@ -1580,9 +1799,6 @@
         </w:numPr>
       </w:pPr>
       <w:r>
-        <w:t xml:space="preserve"> </w:t>
-      </w:r>
-      <w:r>
         <w:t>Sound effects</w:t>
       </w:r>
     </w:p>
@@ -1595,36 +1811,57 @@
         </w:numPr>
       </w:pPr>
       <w:r>
-        <w:t xml:space="preserve"> </w:t>
-      </w:r>
-      <w:r>
         <w:t>A sound effect is played</w:t>
       </w:r>
-    </w:p>
-    <w:p>
-      <w:pPr>
-        <w:pStyle w:val="ListParagraph"/>
-        <w:numPr>
-          <w:ilvl w:val="1"/>
-          <w:numId w:val="1"/>
-        </w:numPr>
-      </w:pPr>
-      <w:r>
-        <w:t xml:space="preserve"> </w:t>
-      </w:r>
-    </w:p>
-    <w:p>
-      <w:pPr>
-        <w:pStyle w:val="ListParagraph"/>
-        <w:numPr>
-          <w:ilvl w:val="1"/>
-          <w:numId w:val="1"/>
-        </w:numPr>
-      </w:pPr>
-      <w:r>
-        <w:t xml:space="preserve"> </w:t>
-      </w:r>
-    </w:p>
+      <w:r>
+        <w:t xml:space="preserve"> using the ‘</w:t>
+      </w:r>
+      <w:proofErr w:type="spellStart"/>
+      <w:proofErr w:type="gramStart"/>
+      <w:r>
+        <w:t>PlayOneShot</w:t>
+      </w:r>
+      <w:proofErr w:type="spellEnd"/>
+      <w:r>
+        <w:t>(</w:t>
+      </w:r>
+      <w:proofErr w:type="gramEnd"/>
+      <w:r>
+        <w:t>)’ method; the difference between ‘</w:t>
+      </w:r>
+      <w:proofErr w:type="spellStart"/>
+      <w:r>
+        <w:t>PlayOneShot</w:t>
+      </w:r>
+      <w:proofErr w:type="spellEnd"/>
+      <w:r>
+        <w:t>()’ and the method ‘Play()’ is that calling ‘Play()’ in a sound object causes any sound clip already playing from that sound object to stop playing, whereas ‘</w:t>
+      </w:r>
+      <w:proofErr w:type="spellStart"/>
+      <w:r>
+        <w:t>PlayOneShot</w:t>
+      </w:r>
+      <w:proofErr w:type="spellEnd"/>
+      <w:r>
+        <w:t xml:space="preserve">();’ permits </w:t>
+      </w:r>
+      <w:r>
+        <w:t>repeated playing of a sound clip without intermittent stopping.</w:t>
+      </w:r>
+    </w:p>
+    <w:p>
+      <w:pPr>
+        <w:pStyle w:val="ListParagraph"/>
+        <w:numPr>
+          <w:ilvl w:val="1"/>
+          <w:numId w:val="1"/>
+        </w:numPr>
+      </w:pPr>
+      <w:r>
+        <w:t>I used free assets and made edited copies. I do not take credit for the recordings used in this project.</w:t>
+      </w:r>
+    </w:p>
+    <w:p/>
     <w:p>
       <w:pPr>
         <w:pStyle w:val="ListParagraph"/>
@@ -1701,7 +1938,7 @@
 </file>
 
 <file path=word/numbering.xml><?xml version="1.0" encoding="utf-8"?>
-<w:numbering xmlns:wpc="http://schemas.microsoft.com/office/word/2010/wordprocessingCanvas" xmlns:cx="http://schemas.microsoft.com/office/drawing/2014/chartex" xmlns:cx1="http://schemas.microsoft.com/office/drawing/2015/9/8/chartex" xmlns:cx2="http://schemas.microsoft.com/office/drawing/2015/10/21/chartex" xmlns:cx3="http://schemas.microsoft.com/office/drawing/2016/5/9/chartex" xmlns:cx4="http://schemas.microsoft.com/office/drawing/2016/5/10/chartex" xmlns:cx5="http://schemas.microsoft.com/office/drawing/2016/5/11/chartex" xmlns:cx6="http://schemas.microsoft.com/office/drawing/2016/5/12/chartex" xmlns:cx7="http://schemas.microsoft.com/office/drawing/2016/5/13/chartex" xmlns:cx8="http://schemas.microsoft.com/office/drawing/2016/5/14/chartex" xmlns:mc="http://schemas.openxmlformats.org/markup-compatibility/2006" xmlns:aink="http://schemas.microsoft.com/office/drawing/2016/ink" xmlns:am3d="http://schemas.microsoft.com/office/drawing/2017/model3d" xmlns:o="urn:schemas-microsoft-com:office:office" xmlns:oel="http://schemas.microsoft.com/office/2019/extlst" xmlns:r="http://schemas.openxmlformats.org/officeDocument/2006/relationships" xmlns:m="http://schemas.openxmlformats.org/officeDocument/2006/math" xmlns:v="urn:schemas-microsoft-com:vml" xmlns:wp14="http://schemas.microsoft.com/office/word/2010/wordprocessingDrawing" xmlns:wp="http://schemas.openxmlformats.org/drawingml/2006/wordprocessingDrawing" xmlns:w10="urn:schemas-microsoft-com:office:word" xmlns:w="http://schemas.openxmlformats.org/wordprocessingml/2006/main" xmlns:w14="http://schemas.microsoft.com/office/word/2010/wordml" xmlns:w15="http://schemas.microsoft.com/office/word/2012/wordml" xmlns:w16cex="http://schemas.microsoft.com/office/word/2018/wordml/cex" xmlns:w16cid="http://schemas.microsoft.com/office/word/2016/wordml/cid" xmlns:w16="http://schemas.microsoft.com/office/word/2018/wordml" xmlns:w16du="http://schemas.microsoft.com/office/word/2023/wordml/word16du" xmlns:w16sdtdh="http://schemas.microsoft.com/office/word/2020/wordml/sdtdatahash" xmlns:w16se="http://schemas.microsoft.com/office/word/2015/wordml/symex" xmlns:wpg="http://schemas.microsoft.com/office/word/2010/wordprocessingGroup" xmlns:wpi="http://schemas.microsoft.com/office/word/2010/wordprocessingInk" xmlns:wne="http://schemas.microsoft.com/office/word/2006/wordml" xmlns:wps="http://schemas.microsoft.com/office/word/2010/wordprocessingShape" mc:Ignorable="w14 w15 w16se w16cid w16 w16cex w16sdtdh wp14">
+<w:numbering xmlns:wpc="http://schemas.microsoft.com/office/word/2010/wordprocessingCanvas" xmlns:cx="http://schemas.microsoft.com/office/drawing/2014/chartex" xmlns:cx1="http://schemas.microsoft.com/office/drawing/2015/9/8/chartex" xmlns:cx2="http://schemas.microsoft.com/office/drawing/2015/10/21/chartex" xmlns:cx3="http://schemas.microsoft.com/office/drawing/2016/5/9/chartex" xmlns:cx4="http://schemas.microsoft.com/office/drawing/2016/5/10/chartex" xmlns:cx5="http://schemas.microsoft.com/office/drawing/2016/5/11/chartex" xmlns:cx6="http://schemas.microsoft.com/office/drawing/2016/5/12/chartex" xmlns:cx7="http://schemas.microsoft.com/office/drawing/2016/5/13/chartex" xmlns:cx8="http://schemas.microsoft.com/office/drawing/2016/5/14/chartex" xmlns:mc="http://schemas.openxmlformats.org/markup-compatibility/2006" xmlns:aink="http://schemas.microsoft.com/office/drawing/2016/ink" xmlns:am3d="http://schemas.microsoft.com/office/drawing/2017/model3d" xmlns:o="urn:schemas-microsoft-com:office:office" xmlns:r="http://schemas.openxmlformats.org/officeDocument/2006/relationships" xmlns:m="http://schemas.openxmlformats.org/officeDocument/2006/math" xmlns:v="urn:schemas-microsoft-com:vml" xmlns:wp14="http://schemas.microsoft.com/office/word/2010/wordprocessingDrawing" xmlns:wp="http://schemas.openxmlformats.org/drawingml/2006/wordprocessingDrawing" xmlns:w10="urn:schemas-microsoft-com:office:word" xmlns:w="http://schemas.openxmlformats.org/wordprocessingml/2006/main" xmlns:w14="http://schemas.microsoft.com/office/word/2010/wordml" xmlns:w15="http://schemas.microsoft.com/office/word/2012/wordml" xmlns:w16cid="http://schemas.microsoft.com/office/word/2016/wordml/cid" xmlns:w16se="http://schemas.microsoft.com/office/word/2015/wordml/symex" xmlns:wpg="http://schemas.microsoft.com/office/word/2010/wordprocessingGroup" xmlns:wpi="http://schemas.microsoft.com/office/word/2010/wordprocessingInk" xmlns:wne="http://schemas.microsoft.com/office/word/2006/wordml" xmlns:wps="http://schemas.microsoft.com/office/word/2010/wordprocessingShape" mc:Ignorable="w14 w15 w16se w16cid wp14">
   <w:abstractNum w:abstractNumId="0" w15:restartNumberingAfterBreak="0">
     <w:nsid w:val="11341EC8"/>
     <w:multiLevelType w:val="hybridMultilevel"/>
@@ -2041,20 +2278,20 @@
       </w:rPr>
     </w:lvl>
   </w:abstractNum>
-  <w:num w:numId="1" w16cid:durableId="1107427950">
+  <w:num w:numId="1">
     <w:abstractNumId w:val="1"/>
   </w:num>
-  <w:num w:numId="2" w16cid:durableId="1687174272">
+  <w:num w:numId="2">
     <w:abstractNumId w:val="2"/>
   </w:num>
-  <w:num w:numId="3" w16cid:durableId="819730660">
+  <w:num w:numId="3">
     <w:abstractNumId w:val="0"/>
   </w:num>
 </w:numbering>
 </file>
 
 <file path=word/styles.xml><?xml version="1.0" encoding="utf-8"?>
-<w:styles xmlns:mc="http://schemas.openxmlformats.org/markup-compatibility/2006" xmlns:r="http://schemas.openxmlformats.org/officeDocument/2006/relationships" xmlns:w="http://schemas.openxmlformats.org/wordprocessingml/2006/main" xmlns:w14="http://schemas.microsoft.com/office/word/2010/wordml" xmlns:w15="http://schemas.microsoft.com/office/word/2012/wordml" xmlns:w16cex="http://schemas.microsoft.com/office/word/2018/wordml/cex" xmlns:w16cid="http://schemas.microsoft.com/office/word/2016/wordml/cid" xmlns:w16="http://schemas.microsoft.com/office/word/2018/wordml" xmlns:w16sdtdh="http://schemas.microsoft.com/office/word/2020/wordml/sdtdatahash" xmlns:w16se="http://schemas.microsoft.com/office/word/2015/wordml/symex" mc:Ignorable="w14 w15 w16se w16cid w16 w16cex w16sdtdh">
+<w:styles xmlns:mc="http://schemas.openxmlformats.org/markup-compatibility/2006" xmlns:r="http://schemas.openxmlformats.org/officeDocument/2006/relationships" xmlns:w="http://schemas.openxmlformats.org/wordprocessingml/2006/main" xmlns:w14="http://schemas.microsoft.com/office/word/2010/wordml" xmlns:w15="http://schemas.microsoft.com/office/word/2012/wordml" xmlns:w16cid="http://schemas.microsoft.com/office/word/2016/wordml/cid" xmlns:w16se="http://schemas.microsoft.com/office/word/2015/wordml/symex" mc:Ignorable="w14 w15 w16se w16cid">
   <w:docDefaults>
     <w:rPrDefault>
       <w:rPr>
@@ -2070,7 +2307,7 @@
       </w:pPr>
     </w:pPrDefault>
   </w:docDefaults>
-  <w:latentStyles w:defLockedState="0" w:defUIPriority="99" w:defSemiHidden="0" w:defUnhideWhenUsed="0" w:defQFormat="0" w:count="376">
+  <w:latentStyles w:defLockedState="0" w:defUIPriority="99" w:defSemiHidden="0" w:defUnhideWhenUsed="0" w:defQFormat="0" w:count="375">
     <w:lsdException w:name="Normal" w:uiPriority="0" w:qFormat="1"/>
     <w:lsdException w:name="heading 1" w:uiPriority="9" w:qFormat="1"/>
     <w:lsdException w:name="heading 2" w:semiHidden="1" w:uiPriority="9" w:unhideWhenUsed="1" w:qFormat="1"/>
@@ -2446,7 +2683,6 @@
     <w:lsdException w:name="Smart Hyperlink" w:semiHidden="1" w:unhideWhenUsed="1"/>
     <w:lsdException w:name="Hashtag" w:semiHidden="1" w:unhideWhenUsed="1"/>
     <w:lsdException w:name="Unresolved Mention" w:semiHidden="1" w:unhideWhenUsed="1"/>
-    <w:lsdException w:name="Smart Link" w:semiHidden="1" w:unhideWhenUsed="1"/>
   </w:latentStyles>
   <w:style w:type="paragraph" w:default="1" w:styleId="Normal">
     <w:name w:val="Normal"/>

</xml_diff>